<commit_message>
800 population, 700 polygons and 2000 generations new Test
</commit_message>
<xml_diff>
--- a/kashefi/Report.docx
+++ b/kashefi/Report.docx
@@ -3,14 +3,627 @@
 <w:document xmlns:wpc="http://schemas.microsoft.com/office/word/2010/wordprocessingCanvas" xmlns:cx="http://schemas.microsoft.com/office/drawing/2014/chartex" xmlns:mc="http://schemas.openxmlformats.org/markup-compatibility/2006" xmlns:o="urn:schemas-microsoft-com:office:office" xmlns:r="http://schemas.openxmlformats.org/officeDocument/2006/relationships" xmlns:m="http://schemas.openxmlformats.org/officeDocument/2006/math" xmlns:v="urn:schemas-microsoft-com:vml" xmlns:wp14="http://schemas.microsoft.com/office/word/2010/wordprocessingDrawing" xmlns:wp="http://schemas.openxmlformats.org/drawingml/2006/wordprocessingDrawing" xmlns:w10="urn:schemas-microsoft-com:office:word" xmlns:w="http://schemas.openxmlformats.org/wordprocessingml/2006/main" xmlns:w14="http://schemas.microsoft.com/office/word/2010/wordml" xmlns:w15="http://schemas.microsoft.com/office/word/2012/wordml" xmlns:w16se="http://schemas.microsoft.com/office/word/2015/wordml/symex" xmlns:wpg="http://schemas.microsoft.com/office/word/2010/wordprocessingGroup" xmlns:wpi="http://schemas.microsoft.com/office/word/2010/wordprocessingInk" xmlns:wne="http://schemas.microsoft.com/office/word/2006/wordml" xmlns:wps="http://schemas.microsoft.com/office/word/2010/wordprocessingShape" mc:Ignorable="w14 w15 w16se wp14">
   <w:body>
     <w:p>
-      <w:r>
-        <w:t>Reconstruction of Image using regular polygon (weighted pentagon)</w:t>
-      </w:r>
-    </w:p>
-    <w:p>
+      <w:pPr>
+        <w:rPr>
+          <w:b/>
+          <w:bCs/>
+        </w:rPr>
+      </w:pPr>
+      <w:r>
+        <w:rPr>
+          <w:b/>
+          <w:bCs/>
+        </w:rPr>
+        <w:t>Reconstruction of Image using regular polygon (weighted pentagon</w:t>
+      </w:r>
+      <w:r>
+        <w:rPr>
+          <w:b/>
+          <w:bCs/>
+        </w:rPr>
+        <w:t xml:space="preserve"> and hexagons</w:t>
+      </w:r>
+      <w:r>
+        <w:rPr>
+          <w:b/>
+          <w:bCs/>
+        </w:rPr>
+        <w:t>)</w:t>
+      </w:r>
+    </w:p>
+    <w:p>
+      <w:r>
+        <w:t xml:space="preserve">Pentagon and </w:t>
+      </w:r>
+      <w:r>
+        <w:t>Hexagon with a radius coming from the evolution algorithm with a maximum</w:t>
+      </w:r>
+      <w:r>
+        <w:t xml:space="preserve"> radius</w:t>
+      </w:r>
+      <w:r>
+        <w:t xml:space="preserve"> size of</w:t>
+      </w:r>
+      <w:r>
+        <w:t xml:space="preserve"> respectively</w:t>
+      </w:r>
+      <w:r>
+        <w:t xml:space="preserve"> one-eighth</w:t>
+      </w:r>
+      <w:r>
+        <w:t xml:space="preserve"> and one-twelfth</w:t>
+      </w:r>
+      <w:r>
+        <w:t xml:space="preserve"> of the smaller one of image height or width and with </w:t>
+      </w:r>
+      <w:r>
+        <w:t xml:space="preserve">a </w:t>
+      </w:r>
+      <w:r>
+        <w:t>minimum size of one</w:t>
+      </w:r>
+      <w:r>
+        <w:t>.</w:t>
+      </w:r>
+    </w:p>
+    <w:p>
+      <w:proofErr w:type="spellStart"/>
+      <w:proofErr w:type="gramStart"/>
+      <w:r>
+        <w:t>self.width</w:t>
+      </w:r>
+      <w:proofErr w:type="spellEnd"/>
+      <w:proofErr w:type="gramEnd"/>
+      <w:r>
+        <w:t xml:space="preserve">, </w:t>
+      </w:r>
+      <w:proofErr w:type="spellStart"/>
+      <w:r>
+        <w:t>self.height</w:t>
+      </w:r>
+      <w:proofErr w:type="spellEnd"/>
+      <w:r>
+        <w:t xml:space="preserve"> = </w:t>
+      </w:r>
+      <w:proofErr w:type="spellStart"/>
+      <w:r>
+        <w:t>self.refImage.size</w:t>
+      </w:r>
+      <w:proofErr w:type="spellEnd"/>
+      <w:r>
+        <w:t xml:space="preserve"> </w:t>
+      </w:r>
+    </w:p>
+    <w:p>
+      <w:proofErr w:type="spellStart"/>
+      <w:r>
+        <w:t>max_radius</w:t>
+      </w:r>
+      <w:proofErr w:type="spellEnd"/>
+      <w:r>
+        <w:t xml:space="preserve"> = </w:t>
+      </w:r>
+      <w:proofErr w:type="spellStart"/>
+      <w:proofErr w:type="gramStart"/>
+      <w:r>
+        <w:t>self.width</w:t>
+      </w:r>
+      <w:proofErr w:type="spellEnd"/>
+      <w:proofErr w:type="gramEnd"/>
+      <w:r>
+        <w:t>/8</w:t>
+      </w:r>
+      <w:r>
+        <w:t xml:space="preserve"> if </w:t>
+      </w:r>
+      <w:proofErr w:type="spellStart"/>
+      <w:r>
+        <w:t>self.width</w:t>
+      </w:r>
+      <w:proofErr w:type="spellEnd"/>
+      <w:r>
+        <w:t xml:space="preserve"> &lt;</w:t>
+      </w:r>
+      <w:r>
+        <w:t xml:space="preserve"> </w:t>
+      </w:r>
+      <w:proofErr w:type="spellStart"/>
+      <w:r>
+        <w:t>self.height</w:t>
+      </w:r>
+      <w:proofErr w:type="spellEnd"/>
+      <w:r>
+        <w:t xml:space="preserve"> else </w:t>
+      </w:r>
+      <w:proofErr w:type="spellStart"/>
+      <w:r>
+        <w:t>self.height</w:t>
+      </w:r>
+      <w:proofErr w:type="spellEnd"/>
+      <w:r>
+        <w:t>/8</w:t>
+      </w:r>
+    </w:p>
+    <w:p>
+      <w:proofErr w:type="spellStart"/>
+      <w:r>
+        <w:t>max_radius</w:t>
+      </w:r>
+      <w:proofErr w:type="spellEnd"/>
+      <w:r>
+        <w:t xml:space="preserve"> = </w:t>
+      </w:r>
+      <w:proofErr w:type="spellStart"/>
+      <w:proofErr w:type="gramStart"/>
+      <w:r>
+        <w:t>self.width</w:t>
+      </w:r>
+      <w:proofErr w:type="spellEnd"/>
+      <w:proofErr w:type="gramEnd"/>
+      <w:r>
+        <w:t xml:space="preserve">/12 if </w:t>
+      </w:r>
+      <w:proofErr w:type="spellStart"/>
+      <w:r>
+        <w:t>self.width</w:t>
+      </w:r>
+      <w:proofErr w:type="spellEnd"/>
+      <w:r>
+        <w:t xml:space="preserve"> &lt; </w:t>
+      </w:r>
+      <w:proofErr w:type="spellStart"/>
+      <w:r>
+        <w:t>self.height</w:t>
+      </w:r>
+      <w:proofErr w:type="spellEnd"/>
+      <w:r>
+        <w:t xml:space="preserve"> else </w:t>
+      </w:r>
+      <w:proofErr w:type="spellStart"/>
+      <w:r>
+        <w:t>self.height</w:t>
+      </w:r>
+      <w:proofErr w:type="spellEnd"/>
+      <w:r>
+        <w:t>/12</w:t>
+      </w:r>
+    </w:p>
+    <w:p>
+      <w:pPr>
+        <w:rPr>
+          <w:b/>
+          <w:bCs/>
+        </w:rPr>
+      </w:pPr>
+      <w:r>
+        <w:rPr>
+          <w:b/>
+          <w:bCs/>
+        </w:rPr>
+        <w:t>What Selection</w:t>
+      </w:r>
+      <w:r>
+        <w:rPr>
+          <w:b/>
+          <w:bCs/>
+        </w:rPr>
+        <w:t>?</w:t>
+      </w:r>
+    </w:p>
+    <w:p>
+      <w:pPr>
+        <w:pStyle w:val="ListParagraph"/>
+        <w:numPr>
+          <w:ilvl w:val="0"/>
+          <w:numId w:val="1"/>
+        </w:numPr>
+      </w:pPr>
+      <w:r>
+        <w:t>Select Best (fitness)</w:t>
+      </w:r>
+    </w:p>
+    <w:p>
+      <w:pPr>
+        <w:pStyle w:val="ListParagraph"/>
+        <w:numPr>
+          <w:ilvl w:val="0"/>
+          <w:numId w:val="1"/>
+        </w:numPr>
+      </w:pPr>
+      <w:r>
+        <w:t>Tournament Selection (tournament size 2)</w:t>
+      </w:r>
+    </w:p>
+    <w:p>
+      <w:r>
+        <w:rPr>
+          <w:b/>
+          <w:bCs/>
+        </w:rPr>
+        <w:t xml:space="preserve">What </w:t>
+      </w:r>
+      <w:r>
+        <w:rPr>
+          <w:b/>
+          <w:bCs/>
+        </w:rPr>
+        <w:t>Crossover</w:t>
+      </w:r>
+      <w:r>
+        <w:rPr>
+          <w:b/>
+          <w:bCs/>
+        </w:rPr>
+        <w:t>?</w:t>
+      </w:r>
+    </w:p>
+    <w:p>
+      <w:pPr>
+        <w:pStyle w:val="ListParagraph"/>
+        <w:numPr>
+          <w:ilvl w:val="0"/>
+          <w:numId w:val="2"/>
+        </w:numPr>
+      </w:pPr>
+      <w:r>
+        <w:t>Uniform</w:t>
+      </w:r>
+      <w:r>
+        <w:t xml:space="preserve"> Crossover (</w:t>
+      </w:r>
+      <w:proofErr w:type="spellStart"/>
+      <w:r>
+        <w:t>indpb</w:t>
+      </w:r>
+      <w:proofErr w:type="spellEnd"/>
+      <w:r>
+        <w:t>=0.5)</w:t>
+      </w:r>
+    </w:p>
+    <w:p>
+      <w:pPr>
+        <w:pStyle w:val="ListParagraph"/>
+        <w:numPr>
+          <w:ilvl w:val="0"/>
+          <w:numId w:val="2"/>
+        </w:numPr>
+      </w:pPr>
+      <w:r>
+        <w:t xml:space="preserve">Simulated Binary </w:t>
+      </w:r>
+      <w:proofErr w:type="spellStart"/>
+      <w:r>
+        <w:t>Binded</w:t>
+      </w:r>
+      <w:proofErr w:type="spellEnd"/>
+      <w:r>
+        <w:t xml:space="preserve"> (Crowding Factor=10, Bounds low = 0, Bounds high = 1.0)</w:t>
+      </w:r>
+    </w:p>
+    <w:p/>
+    <w:p>
+      <w:r>
+        <w:rPr>
+          <w:b/>
+          <w:bCs/>
+        </w:rPr>
+        <w:t xml:space="preserve">What </w:t>
+      </w:r>
+      <w:r>
+        <w:rPr>
+          <w:b/>
+          <w:bCs/>
+        </w:rPr>
+        <w:t>Mutation?</w:t>
+      </w:r>
+    </w:p>
+    <w:p>
+      <w:pPr>
+        <w:pStyle w:val="ListParagraph"/>
+        <w:numPr>
+          <w:ilvl w:val="0"/>
+          <w:numId w:val="3"/>
+        </w:numPr>
+      </w:pPr>
+      <w:r>
+        <w:t xml:space="preserve">Polynomial Bounded (eta=10, </w:t>
+      </w:r>
+      <w:proofErr w:type="spellStart"/>
+      <w:r>
+        <w:t>indpb</w:t>
+      </w:r>
+      <w:proofErr w:type="spellEnd"/>
+      <w:r>
+        <w:t>=1/NUM_OF_PARAMS, up=1.0, low=0.0)</w:t>
+      </w:r>
+    </w:p>
+    <w:p>
+      <w:pPr>
+        <w:pStyle w:val="ListParagraph"/>
+        <w:numPr>
+          <w:ilvl w:val="0"/>
+          <w:numId w:val="3"/>
+        </w:numPr>
+      </w:pPr>
+      <w:r>
+        <w:t>Flip Bit (</w:t>
+      </w:r>
+      <w:proofErr w:type="spellStart"/>
+      <w:r>
+        <w:t>indpb</w:t>
+      </w:r>
+      <w:proofErr w:type="spellEnd"/>
+      <w:r>
+        <w:t>=1.0/NUM_OF_PARAMS)</w:t>
+      </w:r>
+    </w:p>
+    <w:p/>
+    <w:p>
+      <w:r>
+        <w:t>What Settings were used?</w:t>
+      </w:r>
+    </w:p>
+    <w:p>
+      <w:r>
+        <w:t>Fitness strategy: minimizing the error</w:t>
+      </w:r>
+    </w:p>
+    <w:p>
+      <w:r>
+        <w:t xml:space="preserve">Individual creation: creating an individual with NUM_OF_PARAMS </w:t>
+      </w:r>
+      <w:r>
+        <w:t>random generated</w:t>
+      </w:r>
+      <w:r>
+        <w:t xml:space="preserve"> </w:t>
+      </w:r>
+      <w:proofErr w:type="gramStart"/>
+      <w:r>
+        <w:t xml:space="preserve">parameters  </w:t>
+      </w:r>
+      <w:r>
+        <w:t>and</w:t>
+      </w:r>
+      <w:proofErr w:type="gramEnd"/>
+      <w:r>
+        <w:t xml:space="preserve"> a Fitness function</w:t>
+      </w:r>
+    </w:p>
+    <w:p/>
+    <w:p>
+      <w:pPr>
+        <w:spacing w:after="0"/>
+        <w:rPr>
+          <w:rtl/>
+        </w:rPr>
+      </w:pPr>
+      <w:r>
+        <w:t xml:space="preserve"># </w:t>
+      </w:r>
+      <w:r>
+        <w:rPr>
+          <w:rFonts w:hint="cs"/>
+          <w:rtl/>
+        </w:rPr>
+        <w:t>problem-related</w:t>
+      </w:r>
+      <w:r>
+        <w:t xml:space="preserve"> constants</w:t>
+      </w:r>
+      <w:r>
+        <w:rPr>
+          <w:rtl/>
+        </w:rPr>
+        <w:t xml:space="preserve"> </w:t>
+      </w:r>
+    </w:p>
+    <w:p>
+      <w:pPr>
+        <w:spacing w:after="0"/>
+      </w:pPr>
+      <w:r>
+        <w:t>C_METHOD = "SSIM"</w:t>
+      </w:r>
+      <w:r>
+        <w:t>, “MSE”</w:t>
+      </w:r>
+    </w:p>
+    <w:p>
+      <w:pPr>
+        <w:spacing w:after="0"/>
+      </w:pPr>
+      <w:r>
+        <w:t>POLYGON_SIZE = 6</w:t>
+      </w:r>
+    </w:p>
+    <w:p>
+      <w:pPr>
+        <w:spacing w:after="0"/>
+      </w:pPr>
+      <w:r>
+        <w:t>NUM_OF_POLYGONS = 700</w:t>
+      </w:r>
+    </w:p>
+    <w:p>
+      <w:pPr>
+        <w:spacing w:after="0"/>
+      </w:pPr>
+      <w:r>
+        <w:t xml:space="preserve"># two coordinates per vertex, 3 color values, one alpha </w:t>
+      </w:r>
+      <w:proofErr w:type="gramStart"/>
+      <w:r>
+        <w:t>value,  (</w:t>
+      </w:r>
+      <w:proofErr w:type="gramEnd"/>
+      <w:r>
+        <w:t>starting and ending angles of arc, pie, ..) or (fixed radius of polygons)</w:t>
+      </w:r>
+    </w:p>
+    <w:p>
+      <w:pPr>
+        <w:spacing w:after="0"/>
+      </w:pPr>
+      <w:r>
+        <w:t>NUM_OF_PARAMS = NUM_OF_POLYGONS * (POLYGON_SIZE * 2 + 5)</w:t>
+      </w:r>
+    </w:p>
+    <w:p>
+      <w:pPr>
+        <w:spacing w:after="0"/>
+      </w:pPr>
+      <w:r>
+        <w:t>POPULATION_SIZE = 800</w:t>
+      </w:r>
+    </w:p>
+    <w:p>
+      <w:pPr>
+        <w:spacing w:after="0"/>
+      </w:pPr>
+      <w:r>
+        <w:t xml:space="preserve">P_CROSSOVER = </w:t>
+      </w:r>
+      <w:proofErr w:type="gramStart"/>
+      <w:r>
+        <w:t>0.9  #</w:t>
+      </w:r>
+      <w:proofErr w:type="gramEnd"/>
+      <w:r>
+        <w:t xml:space="preserve"> probability for crossover</w:t>
+      </w:r>
+    </w:p>
+    <w:p>
+      <w:pPr>
+        <w:spacing w:after="0"/>
+      </w:pPr>
+      <w:r>
+        <w:t>P_MUTATION = 0.01   # probability for mutating an individual</w:t>
+      </w:r>
+    </w:p>
+    <w:p>
+      <w:pPr>
+        <w:spacing w:after="0"/>
+      </w:pPr>
+      <w:r>
+        <w:t>MAX_GENERATIONS = 2000</w:t>
+      </w:r>
+    </w:p>
+    <w:p>
+      <w:pPr>
+        <w:spacing w:after="0"/>
+      </w:pPr>
+      <w:r>
+        <w:t>HALL_OF_FAME_SIZE = 20</w:t>
+      </w:r>
+    </w:p>
+    <w:p>
+      <w:pPr>
+        <w:spacing w:after="0"/>
+      </w:pPr>
+      <w:r>
+        <w:lastRenderedPageBreak/>
+        <w:t xml:space="preserve">CROWDING_FACTOR = </w:t>
+      </w:r>
+      <w:proofErr w:type="gramStart"/>
+      <w:r>
+        <w:t>10.0  #</w:t>
+      </w:r>
+      <w:proofErr w:type="gramEnd"/>
+      <w:r>
+        <w:t xml:space="preserve"> crowding factor for crossover and mutation</w:t>
+      </w:r>
+    </w:p>
+    <w:p>
+      <w:pPr>
+        <w:rPr>
+          <w:rtl/>
+        </w:rPr>
+      </w:pPr>
+    </w:p>
+    <w:p>
+      <w:pPr>
+        <w:rPr>
+          <w:rtl/>
+        </w:rPr>
+      </w:pPr>
+      <w:r>
+        <w:t>What is the purpose of this work?</w:t>
+      </w:r>
+    </w:p>
+    <w:p>
+      <w:r>
+        <w:t>I have implemented genetic algorithms for image reconstruction using different settings and strategies proposed for probabilistic tasks like cross</w:t>
+      </w:r>
+      <w:r>
+        <w:t>over and mutation and I used regular polygons with evolutionary color, transparency</w:t>
+      </w:r>
+      <w:r>
+        <w:t>,</w:t>
+      </w:r>
       <w:bookmarkStart w:id="0" w:name="_GoBack"/>
       <w:bookmarkEnd w:id="0"/>
-    </w:p>
+      <w:r>
+        <w:t xml:space="preserve"> and radius size, the evolution of </w:t>
+      </w:r>
+      <w:r>
+        <w:t xml:space="preserve">the </w:t>
+      </w:r>
+      <w:r>
+        <w:t>algorithm is calculated by the fitness function which calculates every individual’s fitness to the target of our algorithm so in our case the fitness is calculated by two of image comparison algorithms MSE and SSIM which respectively work based on Mean Square Error of each pixel in two equal sized images and the Structural Similarity of images</w:t>
+      </w:r>
+      <w:r>
+        <w:t>.</w:t>
+      </w:r>
+      <w:r>
+        <w:t xml:space="preserve"> So the algorithm gradually develops an image similar to the given one.</w:t>
+      </w:r>
+    </w:p>
+    <w:p/>
+    <w:p>
+      <w:r>
+        <w:t>What is the relationship between genetic algorithms with AI?</w:t>
+      </w:r>
+    </w:p>
+    <w:p/>
+    <w:p/>
+    <w:p>
+      <w:r>
+        <w:t>What are the comparative test results?</w:t>
+      </w:r>
+    </w:p>
+    <w:p/>
+    <w:p>
+      <w:r>
+        <w:t>zte</w:t>
+      </w:r>
+    </w:p>
+    <w:p>
+      <w:r>
+        <w:t>Test Result graphs, and constructed images.</w:t>
+      </w:r>
+    </w:p>
+    <w:p/>
+    <w:p/>
+    <w:p/>
+    <w:p>
+      <w:r>
+        <w:t>What experience do you gain?</w:t>
+      </w:r>
+    </w:p>
+    <w:p/>
+    <w:p>
+      <w:r>
+        <w:t xml:space="preserve">Possible </w:t>
+      </w:r>
+      <w:r>
+        <w:t>improvement on your code?</w:t>
+      </w:r>
+    </w:p>
+    <w:p/>
+    <w:p/>
+    <w:p/>
+    <w:p/>
     <w:sectPr>
       <w:pgSz w:w="12240" w:h="15840"/>
       <w:pgMar w:top="1440" w:right="1440" w:bottom="1440" w:left="1440" w:header="720" w:footer="720" w:gutter="0"/>
@@ -19,6 +632,287 @@
     </w:sectPr>
   </w:body>
 </w:document>
+</file>
+
+<file path=word/numbering.xml><?xml version="1.0" encoding="utf-8"?>
+<w:numbering xmlns:wpc="http://schemas.microsoft.com/office/word/2010/wordprocessingCanvas" xmlns:cx="http://schemas.microsoft.com/office/drawing/2014/chartex" xmlns:mc="http://schemas.openxmlformats.org/markup-compatibility/2006" xmlns:o="urn:schemas-microsoft-com:office:office" xmlns:r="http://schemas.openxmlformats.org/officeDocument/2006/relationships" xmlns:m="http://schemas.openxmlformats.org/officeDocument/2006/math" xmlns:v="urn:schemas-microsoft-com:vml" xmlns:wp14="http://schemas.microsoft.com/office/word/2010/wordprocessingDrawing" xmlns:wp="http://schemas.openxmlformats.org/drawingml/2006/wordprocessingDrawing" xmlns:w10="urn:schemas-microsoft-com:office:word" xmlns:w="http://schemas.openxmlformats.org/wordprocessingml/2006/main" xmlns:w14="http://schemas.microsoft.com/office/word/2010/wordml" xmlns:w15="http://schemas.microsoft.com/office/word/2012/wordml" xmlns:w16se="http://schemas.microsoft.com/office/word/2015/wordml/symex" xmlns:wpg="http://schemas.microsoft.com/office/word/2010/wordprocessingGroup" xmlns:wpi="http://schemas.microsoft.com/office/word/2010/wordprocessingInk" xmlns:wne="http://schemas.microsoft.com/office/word/2006/wordml" xmlns:wps="http://schemas.microsoft.com/office/word/2010/wordprocessingShape" mc:Ignorable="w14 w15 w16se wp14">
+  <w:abstractNum w:abstractNumId="0" w15:restartNumberingAfterBreak="0">
+    <w:nsid w:val="1B6F31AD"/>
+    <w:multiLevelType w:val="hybridMultilevel"/>
+    <w:tmpl w:val="52A60AD8"/>
+    <w:lvl w:ilvl="0" w:tplc="0409000F">
+      <w:start w:val="1"/>
+      <w:numFmt w:val="decimal"/>
+      <w:lvlText w:val="%1."/>
+      <w:lvlJc w:val="left"/>
+      <w:pPr>
+        <w:ind w:left="720" w:hanging="360"/>
+      </w:pPr>
+      <w:rPr>
+        <w:rFonts w:hint="default"/>
+      </w:rPr>
+    </w:lvl>
+    <w:lvl w:ilvl="1" w:tplc="04090019" w:tentative="1">
+      <w:start w:val="1"/>
+      <w:numFmt w:val="lowerLetter"/>
+      <w:lvlText w:val="%2."/>
+      <w:lvlJc w:val="left"/>
+      <w:pPr>
+        <w:ind w:left="1440" w:hanging="360"/>
+      </w:pPr>
+    </w:lvl>
+    <w:lvl w:ilvl="2" w:tplc="0409001B" w:tentative="1">
+      <w:start w:val="1"/>
+      <w:numFmt w:val="lowerRoman"/>
+      <w:lvlText w:val="%3."/>
+      <w:lvlJc w:val="right"/>
+      <w:pPr>
+        <w:ind w:left="2160" w:hanging="180"/>
+      </w:pPr>
+    </w:lvl>
+    <w:lvl w:ilvl="3" w:tplc="0409000F" w:tentative="1">
+      <w:start w:val="1"/>
+      <w:numFmt w:val="decimal"/>
+      <w:lvlText w:val="%4."/>
+      <w:lvlJc w:val="left"/>
+      <w:pPr>
+        <w:ind w:left="2880" w:hanging="360"/>
+      </w:pPr>
+    </w:lvl>
+    <w:lvl w:ilvl="4" w:tplc="04090019" w:tentative="1">
+      <w:start w:val="1"/>
+      <w:numFmt w:val="lowerLetter"/>
+      <w:lvlText w:val="%5."/>
+      <w:lvlJc w:val="left"/>
+      <w:pPr>
+        <w:ind w:left="3600" w:hanging="360"/>
+      </w:pPr>
+    </w:lvl>
+    <w:lvl w:ilvl="5" w:tplc="0409001B" w:tentative="1">
+      <w:start w:val="1"/>
+      <w:numFmt w:val="lowerRoman"/>
+      <w:lvlText w:val="%6."/>
+      <w:lvlJc w:val="right"/>
+      <w:pPr>
+        <w:ind w:left="4320" w:hanging="180"/>
+      </w:pPr>
+    </w:lvl>
+    <w:lvl w:ilvl="6" w:tplc="0409000F" w:tentative="1">
+      <w:start w:val="1"/>
+      <w:numFmt w:val="decimal"/>
+      <w:lvlText w:val="%7."/>
+      <w:lvlJc w:val="left"/>
+      <w:pPr>
+        <w:ind w:left="5040" w:hanging="360"/>
+      </w:pPr>
+    </w:lvl>
+    <w:lvl w:ilvl="7" w:tplc="04090019" w:tentative="1">
+      <w:start w:val="1"/>
+      <w:numFmt w:val="lowerLetter"/>
+      <w:lvlText w:val="%8."/>
+      <w:lvlJc w:val="left"/>
+      <w:pPr>
+        <w:ind w:left="5760" w:hanging="360"/>
+      </w:pPr>
+    </w:lvl>
+    <w:lvl w:ilvl="8" w:tplc="0409001B" w:tentative="1">
+      <w:start w:val="1"/>
+      <w:numFmt w:val="lowerRoman"/>
+      <w:lvlText w:val="%9."/>
+      <w:lvlJc w:val="right"/>
+      <w:pPr>
+        <w:ind w:left="6480" w:hanging="180"/>
+      </w:pPr>
+    </w:lvl>
+  </w:abstractNum>
+  <w:abstractNum w:abstractNumId="1" w15:restartNumberingAfterBreak="0">
+    <w:nsid w:val="487E48DC"/>
+    <w:multiLevelType w:val="hybridMultilevel"/>
+    <w:tmpl w:val="915AD024"/>
+    <w:lvl w:ilvl="0" w:tplc="0409000F">
+      <w:start w:val="1"/>
+      <w:numFmt w:val="decimal"/>
+      <w:lvlText w:val="%1."/>
+      <w:lvlJc w:val="left"/>
+      <w:pPr>
+        <w:ind w:left="720" w:hanging="360"/>
+      </w:pPr>
+      <w:rPr>
+        <w:rFonts w:hint="default"/>
+      </w:rPr>
+    </w:lvl>
+    <w:lvl w:ilvl="1" w:tplc="04090019" w:tentative="1">
+      <w:start w:val="1"/>
+      <w:numFmt w:val="lowerLetter"/>
+      <w:lvlText w:val="%2."/>
+      <w:lvlJc w:val="left"/>
+      <w:pPr>
+        <w:ind w:left="1440" w:hanging="360"/>
+      </w:pPr>
+    </w:lvl>
+    <w:lvl w:ilvl="2" w:tplc="0409001B" w:tentative="1">
+      <w:start w:val="1"/>
+      <w:numFmt w:val="lowerRoman"/>
+      <w:lvlText w:val="%3."/>
+      <w:lvlJc w:val="right"/>
+      <w:pPr>
+        <w:ind w:left="2160" w:hanging="180"/>
+      </w:pPr>
+    </w:lvl>
+    <w:lvl w:ilvl="3" w:tplc="0409000F" w:tentative="1">
+      <w:start w:val="1"/>
+      <w:numFmt w:val="decimal"/>
+      <w:lvlText w:val="%4."/>
+      <w:lvlJc w:val="left"/>
+      <w:pPr>
+        <w:ind w:left="2880" w:hanging="360"/>
+      </w:pPr>
+    </w:lvl>
+    <w:lvl w:ilvl="4" w:tplc="04090019" w:tentative="1">
+      <w:start w:val="1"/>
+      <w:numFmt w:val="lowerLetter"/>
+      <w:lvlText w:val="%5."/>
+      <w:lvlJc w:val="left"/>
+      <w:pPr>
+        <w:ind w:left="3600" w:hanging="360"/>
+      </w:pPr>
+    </w:lvl>
+    <w:lvl w:ilvl="5" w:tplc="0409001B" w:tentative="1">
+      <w:start w:val="1"/>
+      <w:numFmt w:val="lowerRoman"/>
+      <w:lvlText w:val="%6."/>
+      <w:lvlJc w:val="right"/>
+      <w:pPr>
+        <w:ind w:left="4320" w:hanging="180"/>
+      </w:pPr>
+    </w:lvl>
+    <w:lvl w:ilvl="6" w:tplc="0409000F" w:tentative="1">
+      <w:start w:val="1"/>
+      <w:numFmt w:val="decimal"/>
+      <w:lvlText w:val="%7."/>
+      <w:lvlJc w:val="left"/>
+      <w:pPr>
+        <w:ind w:left="5040" w:hanging="360"/>
+      </w:pPr>
+    </w:lvl>
+    <w:lvl w:ilvl="7" w:tplc="04090019" w:tentative="1">
+      <w:start w:val="1"/>
+      <w:numFmt w:val="lowerLetter"/>
+      <w:lvlText w:val="%8."/>
+      <w:lvlJc w:val="left"/>
+      <w:pPr>
+        <w:ind w:left="5760" w:hanging="360"/>
+      </w:pPr>
+    </w:lvl>
+    <w:lvl w:ilvl="8" w:tplc="0409001B" w:tentative="1">
+      <w:start w:val="1"/>
+      <w:numFmt w:val="lowerRoman"/>
+      <w:lvlText w:val="%9."/>
+      <w:lvlJc w:val="right"/>
+      <w:pPr>
+        <w:ind w:left="6480" w:hanging="180"/>
+      </w:pPr>
+    </w:lvl>
+  </w:abstractNum>
+  <w:abstractNum w:abstractNumId="2" w15:restartNumberingAfterBreak="0">
+    <w:nsid w:val="6C5D0497"/>
+    <w:multiLevelType w:val="hybridMultilevel"/>
+    <w:tmpl w:val="7A1E6C3E"/>
+    <w:lvl w:ilvl="0" w:tplc="0409000F">
+      <w:start w:val="1"/>
+      <w:numFmt w:val="decimal"/>
+      <w:lvlText w:val="%1."/>
+      <w:lvlJc w:val="left"/>
+      <w:pPr>
+        <w:ind w:left="720" w:hanging="360"/>
+      </w:pPr>
+      <w:rPr>
+        <w:rFonts w:hint="default"/>
+      </w:rPr>
+    </w:lvl>
+    <w:lvl w:ilvl="1" w:tplc="04090019" w:tentative="1">
+      <w:start w:val="1"/>
+      <w:numFmt w:val="lowerLetter"/>
+      <w:lvlText w:val="%2."/>
+      <w:lvlJc w:val="left"/>
+      <w:pPr>
+        <w:ind w:left="1440" w:hanging="360"/>
+      </w:pPr>
+    </w:lvl>
+    <w:lvl w:ilvl="2" w:tplc="0409001B" w:tentative="1">
+      <w:start w:val="1"/>
+      <w:numFmt w:val="lowerRoman"/>
+      <w:lvlText w:val="%3."/>
+      <w:lvlJc w:val="right"/>
+      <w:pPr>
+        <w:ind w:left="2160" w:hanging="180"/>
+      </w:pPr>
+    </w:lvl>
+    <w:lvl w:ilvl="3" w:tplc="0409000F" w:tentative="1">
+      <w:start w:val="1"/>
+      <w:numFmt w:val="decimal"/>
+      <w:lvlText w:val="%4."/>
+      <w:lvlJc w:val="left"/>
+      <w:pPr>
+        <w:ind w:left="2880" w:hanging="360"/>
+      </w:pPr>
+    </w:lvl>
+    <w:lvl w:ilvl="4" w:tplc="04090019" w:tentative="1">
+      <w:start w:val="1"/>
+      <w:numFmt w:val="lowerLetter"/>
+      <w:lvlText w:val="%5."/>
+      <w:lvlJc w:val="left"/>
+      <w:pPr>
+        <w:ind w:left="3600" w:hanging="360"/>
+      </w:pPr>
+    </w:lvl>
+    <w:lvl w:ilvl="5" w:tplc="0409001B" w:tentative="1">
+      <w:start w:val="1"/>
+      <w:numFmt w:val="lowerRoman"/>
+      <w:lvlText w:val="%6."/>
+      <w:lvlJc w:val="right"/>
+      <w:pPr>
+        <w:ind w:left="4320" w:hanging="180"/>
+      </w:pPr>
+    </w:lvl>
+    <w:lvl w:ilvl="6" w:tplc="0409000F" w:tentative="1">
+      <w:start w:val="1"/>
+      <w:numFmt w:val="decimal"/>
+      <w:lvlText w:val="%7."/>
+      <w:lvlJc w:val="left"/>
+      <w:pPr>
+        <w:ind w:left="5040" w:hanging="360"/>
+      </w:pPr>
+    </w:lvl>
+    <w:lvl w:ilvl="7" w:tplc="04090019" w:tentative="1">
+      <w:start w:val="1"/>
+      <w:numFmt w:val="lowerLetter"/>
+      <w:lvlText w:val="%8."/>
+      <w:lvlJc w:val="left"/>
+      <w:pPr>
+        <w:ind w:left="5760" w:hanging="360"/>
+      </w:pPr>
+    </w:lvl>
+    <w:lvl w:ilvl="8" w:tplc="0409001B" w:tentative="1">
+      <w:start w:val="1"/>
+      <w:numFmt w:val="lowerRoman"/>
+      <w:lvlText w:val="%9."/>
+      <w:lvlJc w:val="right"/>
+      <w:pPr>
+        <w:ind w:left="6480" w:hanging="180"/>
+      </w:pPr>
+    </w:lvl>
+  </w:abstractNum>
+  <w:num w:numId="1">
+    <w:abstractNumId w:val="2"/>
+  </w:num>
+  <w:num w:numId="2">
+    <w:abstractNumId w:val="1"/>
+  </w:num>
+  <w:num w:numId="3">
+    <w:abstractNumId w:val="0"/>
+  </w:num>
+</w:numbering>
 </file>
 
 <file path=word/styles.xml><?xml version="1.0" encoding="utf-8"?>
@@ -442,6 +1336,65 @@
     <w:semiHidden/>
     <w:unhideWhenUsed/>
   </w:style>
+  <w:style w:type="paragraph" w:styleId="HTMLPreformatted">
+    <w:name w:val="HTML Preformatted"/>
+    <w:basedOn w:val="Normal"/>
+    <w:link w:val="HTMLPreformattedChar"/>
+    <w:uiPriority w:val="99"/>
+    <w:semiHidden/>
+    <w:unhideWhenUsed/>
+    <w:rsid w:val="00606590"/>
+    <w:pPr>
+      <w:tabs>
+        <w:tab w:val="left" w:pos="916"/>
+        <w:tab w:val="left" w:pos="1832"/>
+        <w:tab w:val="left" w:pos="2748"/>
+        <w:tab w:val="left" w:pos="3664"/>
+        <w:tab w:val="left" w:pos="4580"/>
+        <w:tab w:val="left" w:pos="5496"/>
+        <w:tab w:val="left" w:pos="6412"/>
+        <w:tab w:val="left" w:pos="7328"/>
+        <w:tab w:val="left" w:pos="8244"/>
+        <w:tab w:val="left" w:pos="9160"/>
+        <w:tab w:val="left" w:pos="10076"/>
+        <w:tab w:val="left" w:pos="10992"/>
+        <w:tab w:val="left" w:pos="11908"/>
+        <w:tab w:val="left" w:pos="12824"/>
+        <w:tab w:val="left" w:pos="13740"/>
+        <w:tab w:val="left" w:pos="14656"/>
+      </w:tabs>
+      <w:spacing w:after="0" w:line="240" w:lineRule="auto"/>
+    </w:pPr>
+    <w:rPr>
+      <w:rFonts w:ascii="Courier New" w:eastAsia="Times New Roman" w:hAnsi="Courier New" w:cs="Courier New"/>
+      <w:sz w:val="20"/>
+      <w:szCs w:val="20"/>
+    </w:rPr>
+  </w:style>
+  <w:style w:type="character" w:customStyle="1" w:styleId="HTMLPreformattedChar">
+    <w:name w:val="HTML Preformatted Char"/>
+    <w:basedOn w:val="DefaultParagraphFont"/>
+    <w:link w:val="HTMLPreformatted"/>
+    <w:uiPriority w:val="99"/>
+    <w:semiHidden/>
+    <w:rsid w:val="00606590"/>
+    <w:rPr>
+      <w:rFonts w:ascii="Courier New" w:eastAsia="Times New Roman" w:hAnsi="Courier New" w:cs="Courier New"/>
+      <w:sz w:val="20"/>
+      <w:szCs w:val="20"/>
+    </w:rPr>
+  </w:style>
+  <w:style w:type="paragraph" w:styleId="ListParagraph">
+    <w:name w:val="List Paragraph"/>
+    <w:basedOn w:val="Normal"/>
+    <w:uiPriority w:val="34"/>
+    <w:qFormat/>
+    <w:rsid w:val="00E657A3"/>
+    <w:pPr>
+      <w:ind w:left="720"/>
+      <w:contextualSpacing/>
+    </w:pPr>
+  </w:style>
 </w:styles>
 </file>
 

</xml_diff>